<commit_message>
Update Personal info on dic 2021
</commit_message>
<xml_diff>
--- a/HV-2021-LUIS ENRIQUE GUERRERO.docx
+++ b/HV-2021-LUIS ENRIQUE GUERRERO.docx
@@ -462,7 +462,7 @@
           </mc:Choice>
           <mc:Fallback>
             <w:pict>
-              <v:group w14:anchorId="162CBE33" id="Grupo 8" o:spid="_x0000_s1026" alt="&quot;&quot;" style="position:absolute;margin-left:-36pt;margin-top:-36.15pt;width:627.85pt;height:842.1pt;z-index:-251679744;mso-width-relative:margin;mso-height-relative:margin" coordorigin=",-19" coordsize="77752,106952" o:gfxdata="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">
+              <v:group w14:anchorId="162CBE33" id="Grupo 8" o:spid="_x0000_s1026" alt="&quot;&quot;" style="position:absolute;margin-left:-36pt;margin-top:-36.15pt;width:627.85pt;height:842.1pt;z-index:-251679744;mso-width-relative:margin;mso-height-relative:margin" coordorigin=",-19" coordsize="77752,106952" o:gfxdata="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">
                 <v:group id="Grupo 4" o:spid="_x0000_s1027" alt="&quot;&quot;" style="position:absolute;left:24384;top:47625;width:17916;height:24560" coordorigin="24361,47628" coordsize="16288,22327" o:gfxdata="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">
                   <v:line id="Conector recto 51" o:spid="_x0000_s1028" style="position:absolute;flip:x;visibility:visible;mso-wrap-style:square" from="24361,59315" to="33731,69956" o:connectortype="straight" o:gfxdata="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" strokecolor="#f2f2f2 [3052]" strokeweight="10pt">
                     <v:stroke joinstyle="miter"/>
@@ -585,9 +585,11 @@
             <w:pPr>
               <w:pStyle w:val="Contacto"/>
             </w:pPr>
-            <w:r>
-              <w:t>+57 320 817 2936</w:t>
-            </w:r>
+            <w:hyperlink r:id="rId11" w:history="1">
+              <w:r>
+                <w:t>+57 320 817 2936</w:t>
+              </w:r>
+            </w:hyperlink>
           </w:p>
         </w:tc>
         <w:tc>
@@ -634,13 +636,13 @@
                           </pic:cNvPicPr>
                         </pic:nvPicPr>
                         <pic:blipFill>
-                          <a:blip r:embed="rId11" cstate="print">
+                          <a:blip r:embed="rId12" cstate="print">
                             <a:extLst>
                               <a:ext uri="{28A0092B-C50C-407E-A947-70E740481C1C}">
                                 <a14:useLocalDpi xmlns:a14="http://schemas.microsoft.com/office/drawing/2010/main" val="0"/>
                               </a:ext>
                               <a:ext uri="{96DAC541-7B7A-43D3-8B79-37D633B846F1}">
-                                <asvg:svgBlip xmlns:asvg="http://schemas.microsoft.com/office/drawing/2016/SVG/main" r:embed="rId12"/>
+                                <asvg:svgBlip xmlns:asvg="http://schemas.microsoft.com/office/drawing/2016/SVG/main" r:embed="rId13"/>
                               </a:ext>
                             </a:extLst>
                           </a:blip>
@@ -686,9 +688,11 @@
             <w:pPr>
               <w:pStyle w:val="Contacto"/>
             </w:pPr>
-            <w:r>
-              <w:t>luisguerrero@misena.edu.co</w:t>
-            </w:r>
+            <w:hyperlink r:id="rId14" w:history="1">
+              <w:r>
+                <w:t>luisguerrero@misena.edu.co</w:t>
+              </w:r>
+            </w:hyperlink>
           </w:p>
         </w:tc>
         <w:tc>
@@ -735,13 +739,13 @@
                           </pic:cNvPicPr>
                         </pic:nvPicPr>
                         <pic:blipFill>
-                          <a:blip r:embed="rId13" cstate="print">
+                          <a:blip r:embed="rId15" cstate="print">
                             <a:extLst>
                               <a:ext uri="{28A0092B-C50C-407E-A947-70E740481C1C}">
                                 <a14:useLocalDpi xmlns:a14="http://schemas.microsoft.com/office/drawing/2010/main" val="0"/>
                               </a:ext>
                               <a:ext uri="{96DAC541-7B7A-43D3-8B79-37D633B846F1}">
-                                <asvg:svgBlip xmlns:asvg="http://schemas.microsoft.com/office/drawing/2016/SVG/main" r:embed="rId14"/>
+                                <asvg:svgBlip xmlns:asvg="http://schemas.microsoft.com/office/drawing/2016/SVG/main" r:embed="rId16"/>
                               </a:ext>
                             </a:extLst>
                           </a:blip>
@@ -788,7 +792,10 @@
               <w:pStyle w:val="Contacto"/>
             </w:pPr>
             <w:r>
-              <w:t>Chachagüí/Nariño/Colombia</w:t>
+              <w:t>Bogotá D.C.</w:t>
+            </w:r>
+            <w:r>
+              <w:t>/Colombia</w:t>
             </w:r>
           </w:p>
         </w:tc>
@@ -836,13 +843,13 @@
                           </pic:cNvPicPr>
                         </pic:nvPicPr>
                         <pic:blipFill>
-                          <a:blip r:embed="rId15" cstate="print">
+                          <a:blip r:embed="rId17" cstate="print">
                             <a:extLst>
                               <a:ext uri="{28A0092B-C50C-407E-A947-70E740481C1C}">
                                 <a14:useLocalDpi xmlns:a14="http://schemas.microsoft.com/office/drawing/2010/main" val="0"/>
                               </a:ext>
                               <a:ext uri="{96DAC541-7B7A-43D3-8B79-37D633B846F1}">
-                                <asvg:svgBlip xmlns:asvg="http://schemas.microsoft.com/office/drawing/2016/SVG/main" r:embed="rId16"/>
+                                <asvg:svgBlip xmlns:asvg="http://schemas.microsoft.com/office/drawing/2016/SVG/main" r:embed="rId18"/>
                               </a:ext>
                             </a:extLst>
                           </a:blip>
@@ -888,13 +895,9 @@
             <w:pPr>
               <w:pStyle w:val="Contacto"/>
             </w:pPr>
-            <w:hyperlink r:id="rId17" w:history="1">
+            <w:hyperlink r:id="rId19" w:history="1">
               <w:proofErr w:type="spellStart"/>
               <w:r>
-                <w:rPr>
-                  <w:rStyle w:val="Hipervnculo"/>
-                  <w:color w:val="FFFFFF" w:themeColor="background1"/>
-                </w:rPr>
                 <w:t>Linkedln</w:t>
               </w:r>
               <w:proofErr w:type="spellEnd"/>
@@ -945,13 +948,13 @@
                           </pic:cNvPicPr>
                         </pic:nvPicPr>
                         <pic:blipFill>
-                          <a:blip r:embed="rId18" cstate="print">
+                          <a:blip r:embed="rId20" cstate="print">
                             <a:extLst>
                               <a:ext uri="{28A0092B-C50C-407E-A947-70E740481C1C}">
                                 <a14:useLocalDpi xmlns:a14="http://schemas.microsoft.com/office/drawing/2010/main" val="0"/>
                               </a:ext>
                               <a:ext uri="{96DAC541-7B7A-43D3-8B79-37D633B846F1}">
-                                <asvg:svgBlip xmlns:asvg="http://schemas.microsoft.com/office/drawing/2016/SVG/main" r:embed="rId19"/>
+                                <asvg:svgBlip xmlns:asvg="http://schemas.microsoft.com/office/drawing/2016/SVG/main" r:embed="rId21"/>
                               </a:ext>
                             </a:extLst>
                           </a:blip>
@@ -997,12 +1000,8 @@
             <w:pPr>
               <w:pStyle w:val="Contacto"/>
             </w:pPr>
-            <w:hyperlink r:id="rId20" w:history="1">
+            <w:hyperlink r:id="rId22" w:history="1">
               <w:r>
-                <w:rPr>
-                  <w:rStyle w:val="Hipervnculo"/>
-                  <w:color w:val="FFFFFF" w:themeColor="background1"/>
-                </w:rPr>
                 <w:t>Skype</w:t>
               </w:r>
             </w:hyperlink>
@@ -1052,13 +1051,13 @@
                           </pic:cNvPicPr>
                         </pic:nvPicPr>
                         <pic:blipFill>
-                          <a:blip r:embed="rId21" cstate="print">
+                          <a:blip r:embed="rId23" cstate="print">
                             <a:extLst>
                               <a:ext uri="{28A0092B-C50C-407E-A947-70E740481C1C}">
                                 <a14:useLocalDpi xmlns:a14="http://schemas.microsoft.com/office/drawing/2010/main" val="0"/>
                               </a:ext>
                               <a:ext uri="{96DAC541-7B7A-43D3-8B79-37D633B846F1}">
-                                <asvg:svgBlip xmlns:asvg="http://schemas.microsoft.com/office/drawing/2016/SVG/main" r:embed="rId22"/>
+                                <asvg:svgBlip xmlns:asvg="http://schemas.microsoft.com/office/drawing/2016/SVG/main" r:embed="rId24"/>
                               </a:ext>
                             </a:extLst>
                           </a:blip>
@@ -1104,12 +1103,8 @@
             <w:pPr>
               <w:pStyle w:val="Contacto"/>
             </w:pPr>
-            <w:hyperlink r:id="rId23" w:history="1">
+            <w:hyperlink r:id="rId25" w:history="1">
               <w:r>
-                <w:rPr>
-                  <w:rStyle w:val="Hipervnculo"/>
-                  <w:color w:val="FFFFFF" w:themeColor="background1"/>
-                </w:rPr>
                 <w:t>Sitio web</w:t>
               </w:r>
             </w:hyperlink>
@@ -1159,13 +1154,13 @@
                           </pic:cNvPicPr>
                         </pic:nvPicPr>
                         <pic:blipFill>
-                          <a:blip r:embed="rId24" cstate="print">
+                          <a:blip r:embed="rId26" cstate="print">
                             <a:extLst>
                               <a:ext uri="{28A0092B-C50C-407E-A947-70E740481C1C}">
                                 <a14:useLocalDpi xmlns:a14="http://schemas.microsoft.com/office/drawing/2010/main" val="0"/>
                               </a:ext>
                               <a:ext uri="{96DAC541-7B7A-43D3-8B79-37D633B846F1}">
-                                <asvg:svgBlip xmlns:asvg="http://schemas.microsoft.com/office/drawing/2016/SVG/main" r:embed="rId25"/>
+                                <asvg:svgBlip xmlns:asvg="http://schemas.microsoft.com/office/drawing/2016/SVG/main" r:embed="rId27"/>
                               </a:ext>
                             </a:extLst>
                           </a:blip>
@@ -1237,14 +1232,17 @@
               <w:pStyle w:val="Consigna"/>
             </w:pPr>
             <w:r>
-              <w:t xml:space="preserve">Visite mi perfil de LinkedIn: </w:t>
-            </w:r>
-            <w:hyperlink r:id="rId26" w:history="1">
+              <w:t>Algo de mi trabajo en GitHub</w:t>
+            </w:r>
+            <w:r>
+              <w:t xml:space="preserve">: </w:t>
+            </w:r>
+            <w:hyperlink r:id="rId28" w:history="1">
               <w:r>
                 <w:rPr>
                   <w:rStyle w:val="Hipervnculo"/>
                 </w:rPr>
-                <w:t>www.linkedin.com/in/luisenguerrero</w:t>
+                <w:t>https://github.com/LuisEnGuerrero</w:t>
               </w:r>
             </w:hyperlink>
           </w:p>
@@ -1260,7 +1258,7 @@
                 <w:noProof/>
               </w:rPr>
               <w:drawing>
-                <wp:anchor distT="0" distB="0" distL="114300" distR="114300" simplePos="0" relativeHeight="251658240" behindDoc="1" locked="0" layoutInCell="1" allowOverlap="1" wp14:anchorId="67840DE8" wp14:editId="333D6FD9">
+                <wp:anchor distT="0" distB="0" distL="114300" distR="114300" simplePos="0" relativeHeight="251658240" behindDoc="1" locked="0" layoutInCell="1" allowOverlap="1" wp14:anchorId="67840DE8" wp14:editId="5BA68525">
                   <wp:simplePos x="0" y="0"/>
                   <wp:positionH relativeFrom="column">
                     <wp:posOffset>-36830</wp:posOffset>
@@ -1272,7 +1270,7 @@
                   <wp:effectExtent l="0" t="0" r="0" b="6985"/>
                   <wp:wrapNone/>
                   <wp:docPr id="3" name="Gráfico 3" descr="Clip con relleno sólido">
-                    <a:hlinkClick xmlns:a="http://schemas.openxmlformats.org/drawingml/2006/main" r:id="rId27"/>
+                    <a:hlinkClick xmlns:a="http://schemas.openxmlformats.org/drawingml/2006/main" r:id="rId29"/>
                   </wp:docPr>
                   <wp:cNvGraphicFramePr>
                     <a:graphicFrameLocks xmlns:a="http://schemas.openxmlformats.org/drawingml/2006/main" noChangeAspect="1"/>
@@ -1282,12 +1280,12 @@
                       <pic:pic xmlns:pic="http://schemas.openxmlformats.org/drawingml/2006/picture">
                         <pic:nvPicPr>
                           <pic:cNvPr id="3" name="Gráfico 3" descr="Clip con relleno sólido">
-                            <a:hlinkClick r:id="rId27"/>
+                            <a:hlinkClick r:id="rId29"/>
                           </pic:cNvPr>
                           <pic:cNvPicPr/>
                         </pic:nvPicPr>
                         <pic:blipFill>
-                          <a:blip r:embed="rId28" cstate="print">
+                          <a:blip r:embed="rId30" cstate="print">
                             <a:duotone>
                               <a:schemeClr val="accent4">
                                 <a:shade val="45000"/>
@@ -1300,7 +1298,7 @@
                                 <a14:useLocalDpi xmlns:a14="http://schemas.microsoft.com/office/drawing/2010/main" val="0"/>
                               </a:ext>
                               <a:ext uri="{96DAC541-7B7A-43D3-8B79-37D633B846F1}">
-                                <asvg:svgBlip xmlns:asvg="http://schemas.microsoft.com/office/drawing/2016/SVG/main" r:embed="rId29"/>
+                                <asvg:svgBlip xmlns:asvg="http://schemas.microsoft.com/office/drawing/2016/SVG/main" r:embed="rId31"/>
                               </a:ext>
                             </a:extLst>
                           </a:blip>
@@ -1415,7 +1413,7 @@
                           <pic:cNvPicPr/>
                         </pic:nvPicPr>
                         <pic:blipFill>
-                          <a:blip r:embed="rId30" cstate="print">
+                          <a:blip r:embed="rId32" cstate="print">
                             <a:extLst>
                               <a:ext uri="{28A0092B-C50C-407E-A947-70E740481C1C}">
                                 <a14:useLocalDpi xmlns:a14="http://schemas.microsoft.com/office/drawing/2010/main" val="0"/>
@@ -1632,6 +1630,7 @@
               <w:showingPlcHdr/>
               <w15:appearance w15:val="hidden"/>
             </w:sdtPr>
+            <w:sdtEndPr/>
             <w:sdtContent>
               <w:p>
                 <w:pPr>
@@ -1706,7 +1705,13 @@
             </w:r>
             <w:proofErr w:type="spellEnd"/>
             <w:r>
-              <w:t xml:space="preserve">, Node.js, Bootstrap, Python, </w:t>
+              <w:t>, Node.js, Bootstrap, Python,</w:t>
+            </w:r>
+            <w:r>
+              <w:t xml:space="preserve"> Django,</w:t>
+            </w:r>
+            <w:r>
+              <w:t xml:space="preserve"> </w:t>
             </w:r>
             <w:proofErr w:type="spellStart"/>
             <w:r>
@@ -1755,56 +1760,21 @@
               <w:br/>
             </w:r>
             <w:r>
-              <w:t xml:space="preserve">Desarrollo de aplicaciones mediante Python y Java. Convenio con el Ministerio de las </w:t>
+              <w:t xml:space="preserve">Desarrollo de aplicaciones mediante Python y Java. </w:t>
+            </w:r>
+            <w:r>
+              <w:t xml:space="preserve">Y desarrollo web con Angular y Node.js </w:t>
+            </w:r>
+            <w:r>
+              <w:t xml:space="preserve">- </w:t>
             </w:r>
             <w:proofErr w:type="spellStart"/>
             <w:r>
-              <w:t>Tic’s</w:t>
+              <w:t>MinTic</w:t>
             </w:r>
             <w:proofErr w:type="spellEnd"/>
             <w:r>
-              <w:t xml:space="preserve"> en Colombia</w:t>
-            </w:r>
-          </w:p>
-          <w:p>
-            <w:pPr>
-              <w:pStyle w:val="Sinespaciado"/>
-            </w:pPr>
-          </w:p>
-          <w:p>
-            <w:pPr>
-              <w:pStyle w:val="Prrafodelista"/>
-            </w:pPr>
-            <w:r>
-              <w:t>2021</w:t>
-            </w:r>
-            <w:r>
-              <w:rPr>
-                <w:lang w:bidi="es-ES"/>
-              </w:rPr>
-              <w:br/>
-            </w:r>
-            <w:r>
-              <w:rPr>
-                <w:rStyle w:val="nfasis"/>
-                <w:lang w:val="es-ES"/>
-              </w:rPr>
-              <w:t>E</w:t>
-            </w:r>
-            <w:r>
-              <w:rPr>
-                <w:rStyle w:val="nfasis"/>
-              </w:rPr>
-              <w:t>SAP</w:t>
-            </w:r>
-            <w:r>
-              <w:rPr>
-                <w:lang w:bidi="es-ES"/>
-              </w:rPr>
-              <w:br/>
-            </w:r>
-            <w:r>
-              <w:t xml:space="preserve">Administración Pública Territorial.  Programa de pregrado en el que actualmente curso el Sexto Semestre. Tomando como base al “Estado” como: el Centro mismo de toda Transformación Social. </w:t>
+              <w:t>. Colombia.</w:t>
             </w:r>
           </w:p>
           <w:p>
@@ -1822,7 +1792,7 @@
               <w:pStyle w:val="Prrafodelista"/>
             </w:pPr>
             <w:r>
-              <w:t xml:space="preserve">SENA </w:t>
+              <w:t>2021</w:t>
             </w:r>
             <w:r>
               <w:rPr>
@@ -1835,13 +1805,13 @@
                 <w:rStyle w:val="nfasis"/>
                 <w:lang w:val="es-ES"/>
               </w:rPr>
-              <w:t>C</w:t>
+              <w:t>E</w:t>
             </w:r>
             <w:r>
               <w:rPr>
                 <w:rStyle w:val="nfasis"/>
               </w:rPr>
-              <w:t>ERTIFICADOS SENA</w:t>
+              <w:t>SAP</w:t>
             </w:r>
             <w:r>
               <w:rPr>
@@ -1850,18 +1820,58 @@
               <w:br/>
             </w:r>
             <w:r>
-              <w:t xml:space="preserve">Puedes ojear todos mis certificados de cursos en Sistemas y Tecnología realizados con el SENA </w:t>
-            </w:r>
-            <w:hyperlink r:id="rId31" w:history="1">
-              <w:r>
-                <w:rPr>
-                  <w:rStyle w:val="Hipervnculo"/>
-                </w:rPr>
-                <w:t>aquí, con mi Id:</w:t>
-              </w:r>
-            </w:hyperlink>
-            <w:r>
-              <w:t xml:space="preserve"> 98394126</w:t>
+              <w:t xml:space="preserve">Administración Pública Territorial.  Programa de pregrado en el que actualmente curso el </w:t>
+            </w:r>
+            <w:r>
+              <w:t>Séptimo</w:t>
+            </w:r>
+            <w:r>
+              <w:t xml:space="preserve"> Semestre. Tomando como base al “Estado” como: el Centro mismo de toda Transformación Social. </w:t>
+            </w:r>
+            <w:r>
+              <w:t>Además de profundizar en el campo de la Ciencia de Datos</w:t>
+            </w:r>
+            <w:r>
+              <w:t>, herramienta fundamental para una eficaz gestión pública.</w:t>
+            </w:r>
+          </w:p>
+          <w:p>
+            <w:pPr>
+              <w:pStyle w:val="Prrafodelista"/>
+              <w:numPr>
+                <w:ilvl w:val="0"/>
+                <w:numId w:val="0"/>
+              </w:numPr>
+              <w:ind w:left="720"/>
+            </w:pPr>
+          </w:p>
+          <w:p>
+            <w:pPr>
+              <w:pStyle w:val="Prrafodelista"/>
+            </w:pPr>
+            <w:r>
+              <w:t xml:space="preserve">SENA </w:t>
+            </w:r>
+            <w:r>
+              <w:rPr>
+                <w:lang w:bidi="es-ES"/>
+              </w:rPr>
+              <w:br/>
+            </w:r>
+            <w:r>
+              <w:rPr>
+                <w:rStyle w:val="nfasis"/>
+              </w:rPr>
+              <w:t>TECNICO EN SISTEMAS</w:t>
+            </w:r>
+            <w:r>
+              <w:rPr>
+                <w:lang w:bidi="es-ES"/>
+              </w:rPr>
+              <w:br/>
+            </w:r>
+            <w:r>
+              <w:t>Programa culminado en el año 2021 para formalizar mis conocimientos adquiridos desde 1994 en el área de sistemas.</w:t>
             </w:r>
           </w:p>
         </w:tc>
@@ -1936,6 +1946,7 @@
               <w:showingPlcHdr/>
               <w15:appearance w15:val="hidden"/>
             </w:sdtPr>
+            <w:sdtEndPr/>
             <w:sdtContent>
               <w:p>
                 <w:pPr>
@@ -1955,6 +1966,7 @@
           <w:p>
             <w:pPr>
               <w:pStyle w:val="Ttulo1"/>
+              <w:outlineLvl w:val="0"/>
               <w:rPr>
                 <w:sz w:val="20"/>
                 <w:szCs w:val="20"/>
@@ -1971,6 +1983,7 @@
           <w:p>
             <w:pPr>
               <w:pStyle w:val="Ttulo1"/>
+              <w:outlineLvl w:val="0"/>
               <w:rPr>
                 <w:sz w:val="20"/>
                 <w:szCs w:val="20"/>
@@ -2024,6 +2037,7 @@
               <w:showingPlcHdr/>
               <w15:appearance w15:val="hidden"/>
             </w:sdtPr>
+            <w:sdtEndPr/>
             <w:sdtContent>
               <w:p>
                 <w:pPr>
@@ -2048,13 +2062,10 @@
               </w:rPr>
             </w:pPr>
             <w:r>
-              <w:t xml:space="preserve">Me encanta ver y leer películas y libros de ciencia ficción y de Terror Psicológico. Me gusta la Meditación </w:t>
-            </w:r>
-            <w:r>
-              <w:t>Trascendental</w:t>
-            </w:r>
-            <w:r>
-              <w:t xml:space="preserve"> y la Filosofía Budista. Practico deportes extremos como el Montañismo y otros más tranquilos como el Golf.</w:t>
+              <w:t>Me encanta ver y leer películas y libros de ciencia ficción y de Terror Psicológico. Me gusta la Meditación Trascendental y la Filosofía Budista. Practico deportes extremos como el Montañismo y otros más tranquilos como el Golf.</w:t>
+            </w:r>
+            <w:r>
+              <w:t xml:space="preserve"> Mi música preferida es el Rock y la música Clásica.</w:t>
             </w:r>
           </w:p>
         </w:tc>
@@ -2101,13 +2112,13 @@
                           </pic:cNvPicPr>
                         </pic:nvPicPr>
                         <pic:blipFill>
-                          <a:blip r:embed="rId32" cstate="print">
+                          <a:blip r:embed="rId33" cstate="print">
                             <a:extLst>
                               <a:ext uri="{28A0092B-C50C-407E-A947-70E740481C1C}">
                                 <a14:useLocalDpi xmlns:a14="http://schemas.microsoft.com/office/drawing/2010/main" val="0"/>
                               </a:ext>
                               <a:ext uri="{96DAC541-7B7A-43D3-8B79-37D633B846F1}">
-                                <asvg:svgBlip xmlns:asvg="http://schemas.microsoft.com/office/drawing/2016/SVG/main" r:embed="rId33"/>
+                                <asvg:svgBlip xmlns:asvg="http://schemas.microsoft.com/office/drawing/2016/SVG/main" r:embed="rId34"/>
                               </a:ext>
                             </a:extLst>
                           </a:blip>
@@ -2204,13 +2215,13 @@
                           </pic:cNvPicPr>
                         </pic:nvPicPr>
                         <pic:blipFill>
-                          <a:blip r:embed="rId34" cstate="print">
+                          <a:blip r:embed="rId35" cstate="print">
                             <a:extLst>
                               <a:ext uri="{28A0092B-C50C-407E-A947-70E740481C1C}">
                                 <a14:useLocalDpi xmlns:a14="http://schemas.microsoft.com/office/drawing/2010/main" val="0"/>
                               </a:ext>
                               <a:ext uri="{96DAC541-7B7A-43D3-8B79-37D633B846F1}">
-                                <asvg:svgBlip xmlns:asvg="http://schemas.microsoft.com/office/drawing/2016/SVG/main" r:embed="rId35"/>
+                                <asvg:svgBlip xmlns:asvg="http://schemas.microsoft.com/office/drawing/2016/SVG/main" r:embed="rId36"/>
                               </a:ext>
                             </a:extLst>
                           </a:blip>
@@ -2307,13 +2318,13 @@
                           </pic:cNvPicPr>
                         </pic:nvPicPr>
                         <pic:blipFill>
-                          <a:blip r:embed="rId36" cstate="print">
+                          <a:blip r:embed="rId37" cstate="print">
                             <a:extLst>
                               <a:ext uri="{28A0092B-C50C-407E-A947-70E740481C1C}">
                                 <a14:useLocalDpi xmlns:a14="http://schemas.microsoft.com/office/drawing/2010/main" val="0"/>
                               </a:ext>
                               <a:ext uri="{96DAC541-7B7A-43D3-8B79-37D633B846F1}">
-                                <asvg:svgBlip xmlns:asvg="http://schemas.microsoft.com/office/drawing/2016/SVG/main" r:embed="rId37"/>
+                                <asvg:svgBlip xmlns:asvg="http://schemas.microsoft.com/office/drawing/2016/SVG/main" r:embed="rId38"/>
                               </a:ext>
                             </a:extLst>
                           </a:blip>
@@ -2410,13 +2421,13 @@
                           </pic:cNvPicPr>
                         </pic:nvPicPr>
                         <pic:blipFill>
-                          <a:blip r:embed="rId38" cstate="print">
+                          <a:blip r:embed="rId39" cstate="print">
                             <a:extLst>
                               <a:ext uri="{28A0092B-C50C-407E-A947-70E740481C1C}">
                                 <a14:useLocalDpi xmlns:a14="http://schemas.microsoft.com/office/drawing/2010/main" val="0"/>
                               </a:ext>
                               <a:ext uri="{96DAC541-7B7A-43D3-8B79-37D633B846F1}">
-                                <asvg:svgBlip xmlns:asvg="http://schemas.microsoft.com/office/drawing/2016/SVG/main" r:embed="rId39"/>
+                                <asvg:svgBlip xmlns:asvg="http://schemas.microsoft.com/office/drawing/2016/SVG/main" r:embed="rId40"/>
                               </a:ext>
                             </a:extLst>
                           </a:blip>
@@ -3818,14 +3829,14 @@
     <w:charset w:val="00"/>
     <w:family w:val="swiss"/>
     <w:pitch w:val="variable"/>
-    <w:sig w:usb0="E0002AFF" w:usb1="C0007843" w:usb2="00000009" w:usb3="00000000" w:csb0="000001FF" w:csb1="00000000"/>
+    <w:sig w:usb0="E0002EFF" w:usb1="C000785B" w:usb2="00000009" w:usb3="00000000" w:csb0="000001FF" w:csb1="00000000"/>
   </w:font>
   <w:font w:name="Times New Roman">
     <w:panose1 w:val="02020603050405020304"/>
     <w:charset w:val="00"/>
     <w:family w:val="roman"/>
     <w:pitch w:val="variable"/>
-    <w:sig w:usb0="E0002AFF" w:usb1="C0007843" w:usb2="00000009" w:usb3="00000000" w:csb0="000001FF" w:csb1="00000000"/>
+    <w:sig w:usb0="E0002EFF" w:usb1="C000785B" w:usb2="00000009" w:usb3="00000000" w:csb0="000001FF" w:csb1="00000000"/>
   </w:font>
   <w:font w:name="Avenir Next W1G">
     <w:altName w:val="Calibri"/>
@@ -3873,7 +3884,15 @@
     <w:charset w:val="00"/>
     <w:family w:val="swiss"/>
     <w:pitch w:val="variable"/>
-    <w:sig w:usb0="E0002AFF" w:usb1="4000ACFF" w:usb2="00000001" w:usb3="00000000" w:csb0="000001FF" w:csb1="00000000"/>
+    <w:sig w:usb0="E4002EFF" w:usb1="C000247B" w:usb2="00000009" w:usb3="00000000" w:csb0="000001FF" w:csb1="00000000"/>
+  </w:font>
+  <w:font w:name="DengXian">
+    <w:altName w:val="等线"/>
+    <w:panose1 w:val="02010600030101010101"/>
+    <w:charset w:val="86"/>
+    <w:family w:val="auto"/>
+    <w:pitch w:val="variable"/>
+    <w:sig w:usb0="A00002BF" w:usb1="38CF7CFA" w:usb2="00000016" w:usb3="00000000" w:csb0="0004000F" w:csb1="00000000"/>
   </w:font>
   <w:font w:name="Avenir Next LT Pro">
     <w:altName w:val="Avenir Next LT Pro"/>
@@ -3882,12 +3901,20 @@
     <w:pitch w:val="variable"/>
     <w:sig w:usb0="800000EF" w:usb1="5000204A" w:usb2="00000000" w:usb3="00000000" w:csb0="00000093" w:csb1="00000000"/>
   </w:font>
+  <w:font w:name="DengXian Light">
+    <w:altName w:val="等线 Light"/>
+    <w:panose1 w:val="02010600030101010101"/>
+    <w:charset w:val="86"/>
+    <w:family w:val="auto"/>
+    <w:pitch w:val="variable"/>
+    <w:sig w:usb0="A00002BF" w:usb1="38CF7CFA" w:usb2="00000016" w:usb3="00000000" w:csb0="0004000F" w:csb1="00000000"/>
+  </w:font>
   <w:font w:name="Calibri Light">
     <w:panose1 w:val="020F0302020204030204"/>
     <w:charset w:val="00"/>
     <w:family w:val="swiss"/>
     <w:pitch w:val="variable"/>
-    <w:sig w:usb0="A0002AEF" w:usb1="4000207B" w:usb2="00000000" w:usb3="00000000" w:csb0="000001FF" w:csb1="00000000"/>
+    <w:sig w:usb0="E4002EFF" w:usb1="C000247B" w:usb2="00000009" w:usb3="00000000" w:csb0="000001FF" w:csb1="00000000"/>
   </w:font>
 </w:fonts>
 </file>
@@ -4059,6 +4086,8 @@
   <w:rsids>
     <w:rsidRoot w:val="00355452"/>
     <w:rsid w:val="00355452"/>
+    <w:rsid w:val="004B0E96"/>
+    <w:rsid w:val="00D00569"/>
     <w:rsid w:val="00E5449C"/>
   </w:rsids>
   <m:mathPr>
@@ -4074,7 +4103,7 @@
     <m:intLim m:val="subSup"/>
     <m:naryLim m:val="undOvr"/>
   </m:mathPr>
-  <w:themeFontLang w:val="es-CO"/>
+  <w:themeFontLang w:val="es-CO" w:eastAsia="zh-CN"/>
   <w:clrSchemeMapping w:bg1="light1" w:t1="dark1" w:bg2="light2" w:t2="dark2" w:accent1="accent1" w:accent2="accent2" w:accent3="accent3" w:accent4="accent4" w:accent5="accent5" w:accent6="accent6" w:hyperlink="hyperlink" w:followedHyperlink="followedHyperlink"/>
   <w:decimalSymbol w:val=","/>
   <w:listSeparator w:val=";"/>
@@ -4550,44 +4579,14 @@
     <w:semiHidden/>
     <w:unhideWhenUsed/>
   </w:style>
-  <w:style w:type="paragraph" w:customStyle="1" w:styleId="25C78FF13C584C56B9FA64E0614B1154">
-    <w:name w:val="25C78FF13C584C56B9FA64E0614B1154"/>
-  </w:style>
-  <w:style w:type="paragraph" w:customStyle="1" w:styleId="781B05C896844182802CDFA0A420C5C2">
-    <w:name w:val="781B05C896844182802CDFA0A420C5C2"/>
-  </w:style>
-  <w:style w:type="paragraph" w:customStyle="1" w:styleId="292F8E10DD374C0987245CD975757128">
-    <w:name w:val="292F8E10DD374C0987245CD975757128"/>
-  </w:style>
-  <w:style w:type="paragraph" w:customStyle="1" w:styleId="98D9B9DD9B4B4BB2AA0AAD06182E8590">
-    <w:name w:val="98D9B9DD9B4B4BB2AA0AAD06182E8590"/>
-  </w:style>
-  <w:style w:type="paragraph" w:customStyle="1" w:styleId="1C8EFEE15BC54EAAA6CE4D2125E4783B">
-    <w:name w:val="1C8EFEE15BC54EAAA6CE4D2125E4783B"/>
-  </w:style>
-  <w:style w:type="paragraph" w:customStyle="1" w:styleId="8D4EC2BDCF1E4B50A23AE689B79A1C36">
-    <w:name w:val="8D4EC2BDCF1E4B50A23AE689B79A1C36"/>
-  </w:style>
-  <w:style w:type="paragraph" w:customStyle="1" w:styleId="BE9B52C77DBA43FAB69A39D671AA07C4">
-    <w:name w:val="BE9B52C77DBA43FAB69A39D671AA07C4"/>
-  </w:style>
-  <w:style w:type="paragraph" w:customStyle="1" w:styleId="78E50364F6894B9D896F4B6131DB0575">
-    <w:name w:val="78E50364F6894B9D896F4B6131DB0575"/>
-  </w:style>
   <w:style w:type="paragraph" w:customStyle="1" w:styleId="43E4DD61D2854576AE6691A31810E680">
     <w:name w:val="43E4DD61D2854576AE6691A31810E680"/>
-  </w:style>
-  <w:style w:type="paragraph" w:customStyle="1" w:styleId="31F5ECC90A094153BF30C91302FA7763">
-    <w:name w:val="31F5ECC90A094153BF30C91302FA7763"/>
   </w:style>
   <w:style w:type="paragraph" w:customStyle="1" w:styleId="4A9D6BCB2F1E49019E1C24D5691CC57A">
     <w:name w:val="4A9D6BCB2F1E49019E1C24D5691CC57A"/>
   </w:style>
   <w:style w:type="paragraph" w:customStyle="1" w:styleId="87B478A965F64325A2D014B744C409CC">
     <w:name w:val="87B478A965F64325A2D014B744C409CC"/>
-  </w:style>
-  <w:style w:type="paragraph" w:customStyle="1" w:styleId="DE8BE24F2EBC495293EB810FF190D27B">
-    <w:name w:val="DE8BE24F2EBC495293EB810FF190D27B"/>
   </w:style>
   <w:style w:type="character" w:customStyle="1" w:styleId="Ttulo1Car">
     <w:name w:val="Título 1 Car"/>
@@ -4606,9 +4605,6 @@
   </w:style>
   <w:style w:type="paragraph" w:customStyle="1" w:styleId="69AB74987262477FB52FA78F8A66BD46">
     <w:name w:val="69AB74987262477FB52FA78F8A66BD46"/>
-  </w:style>
-  <w:style w:type="paragraph" w:customStyle="1" w:styleId="389D49EC74754285B7376BC46E1792C4">
-    <w:name w:val="389D49EC74754285B7376BC46E1792C4"/>
   </w:style>
   <w:style w:type="paragraph" w:styleId="Prrafodelista">
     <w:name w:val="List Paragraph"/>
@@ -4631,18 +4627,6 @@
       <w:lang w:val="es-ES" w:eastAsia="en-US"/>
     </w:rPr>
   </w:style>
-  <w:style w:type="paragraph" w:customStyle="1" w:styleId="1376DE26D0BB48F4ADF51929A74317F6">
-    <w:name w:val="1376DE26D0BB48F4ADF51929A74317F6"/>
-  </w:style>
-  <w:style w:type="paragraph" w:customStyle="1" w:styleId="C1BC7A582C704D0F927D9502FB35B93B">
-    <w:name w:val="C1BC7A582C704D0F927D9502FB35B93B"/>
-  </w:style>
-  <w:style w:type="paragraph" w:customStyle="1" w:styleId="9B8F120607744285ADFB4E6482011A8A">
-    <w:name w:val="9B8F120607744285ADFB4E6482011A8A"/>
-  </w:style>
-  <w:style w:type="paragraph" w:customStyle="1" w:styleId="DD88F3576AD845708424F9A6BA1EBF76">
-    <w:name w:val="DD88F3576AD845708424F9A6BA1EBF76"/>
-  </w:style>
   <w:style w:type="character" w:styleId="nfasis">
     <w:name w:val="Emphasis"/>
     <w:uiPriority w:val="20"/>
@@ -4656,36 +4640,6 @@
       <w:szCs w:val="22"/>
       <w:lang w:val="en-US"/>
     </w:rPr>
-  </w:style>
-  <w:style w:type="paragraph" w:customStyle="1" w:styleId="1E0A8550B0864E5283AD44461C766435">
-    <w:name w:val="1E0A8550B0864E5283AD44461C766435"/>
-  </w:style>
-  <w:style w:type="paragraph" w:customStyle="1" w:styleId="7FF865F8FA644C17AC693CEEFF34F91B">
-    <w:name w:val="7FF865F8FA644C17AC693CEEFF34F91B"/>
-  </w:style>
-  <w:style w:type="paragraph" w:customStyle="1" w:styleId="C4B7F4700FF946E9B249949FB7AA8543">
-    <w:name w:val="C4B7F4700FF946E9B249949FB7AA8543"/>
-  </w:style>
-  <w:style w:type="paragraph" w:customStyle="1" w:styleId="E5B2002448F04EBBA594AB06B5EA40A6">
-    <w:name w:val="E5B2002448F04EBBA594AB06B5EA40A6"/>
-  </w:style>
-  <w:style w:type="paragraph" w:customStyle="1" w:styleId="3F7A6EAF8F4D47748ACF3F4E8E17AA4D">
-    <w:name w:val="3F7A6EAF8F4D47748ACF3F4E8E17AA4D"/>
-  </w:style>
-  <w:style w:type="paragraph" w:customStyle="1" w:styleId="381C84FAD9724CC4B2F067538A6D8703">
-    <w:name w:val="381C84FAD9724CC4B2F067538A6D8703"/>
-  </w:style>
-  <w:style w:type="paragraph" w:customStyle="1" w:styleId="8EF129D5B7304D73868754E801B951EA">
-    <w:name w:val="8EF129D5B7304D73868754E801B951EA"/>
-  </w:style>
-  <w:style w:type="paragraph" w:customStyle="1" w:styleId="0B1CA27D0301463BAFB0A7772E69D34A">
-    <w:name w:val="0B1CA27D0301463BAFB0A7772E69D34A"/>
-  </w:style>
-  <w:style w:type="paragraph" w:customStyle="1" w:styleId="C22A04F55E0C443FADCD6873483A370F">
-    <w:name w:val="C22A04F55E0C443FADCD6873483A370F"/>
-  </w:style>
-  <w:style w:type="paragraph" w:customStyle="1" w:styleId="F239BC09CC8E40E5859AE32BFCE1FC72">
-    <w:name w:val="F239BC09CC8E40E5859AE32BFCE1FC72"/>
   </w:style>
   <w:style w:type="character" w:customStyle="1" w:styleId="Ttulo2Car">
     <w:name w:val="Título 2 Car"/>
@@ -4702,382 +4656,16 @@
       <w:lang w:val="es-ES" w:eastAsia="en-US"/>
     </w:rPr>
   </w:style>
-  <w:style w:type="paragraph" w:customStyle="1" w:styleId="EBA6E856B24C44A79985568052B964CD">
-    <w:name w:val="EBA6E856B24C44A79985568052B964CD"/>
-  </w:style>
-  <w:style w:type="paragraph" w:customStyle="1" w:styleId="9547833C4D874942BA63AAB6011A3B4A">
-    <w:name w:val="9547833C4D874942BA63AAB6011A3B4A"/>
-  </w:style>
-  <w:style w:type="paragraph" w:customStyle="1" w:styleId="C6C1A715B6D0461B9816C3A65876D72C">
-    <w:name w:val="C6C1A715B6D0461B9816C3A65876D72C"/>
-    <w:rsid w:val="00355452"/>
-  </w:style>
-  <w:style w:type="paragraph" w:customStyle="1" w:styleId="035824DD354748629F8C086E847FCD16">
-    <w:name w:val="035824DD354748629F8C086E847FCD16"/>
-    <w:rsid w:val="00355452"/>
-  </w:style>
-  <w:style w:type="paragraph" w:customStyle="1" w:styleId="263A1DBCDEFB4B07BB3F790A75BDA7C8">
-    <w:name w:val="263A1DBCDEFB4B07BB3F790A75BDA7C8"/>
-    <w:rsid w:val="00355452"/>
-  </w:style>
-  <w:style w:type="paragraph" w:customStyle="1" w:styleId="FBBF0892C91E49E288FA7E8C0ECE0A84">
-    <w:name w:val="FBBF0892C91E49E288FA7E8C0ECE0A84"/>
-    <w:rsid w:val="00355452"/>
-  </w:style>
-  <w:style w:type="paragraph" w:customStyle="1" w:styleId="8BD03232BF2B448788CF4BD7F1298732">
-    <w:name w:val="8BD03232BF2B448788CF4BD7F1298732"/>
-    <w:rsid w:val="00355452"/>
-  </w:style>
-  <w:style w:type="paragraph" w:customStyle="1" w:styleId="E1F2706FB8DE4D419306781F806B6FA9">
-    <w:name w:val="E1F2706FB8DE4D419306781F806B6FA9"/>
-    <w:rsid w:val="00355452"/>
-  </w:style>
-  <w:style w:type="paragraph" w:customStyle="1" w:styleId="F9F281C6A2DA49ECB73E2D1CA5DA9E20">
-    <w:name w:val="F9F281C6A2DA49ECB73E2D1CA5DA9E20"/>
-    <w:rsid w:val="00355452"/>
-  </w:style>
-  <w:style w:type="paragraph" w:customStyle="1" w:styleId="AC8D2776CE3A41138064C69592729750">
-    <w:name w:val="AC8D2776CE3A41138064C69592729750"/>
-    <w:rsid w:val="00355452"/>
-  </w:style>
-  <w:style w:type="paragraph" w:customStyle="1" w:styleId="5F6A05B8CB78489898433107FF654DC1">
-    <w:name w:val="5F6A05B8CB78489898433107FF654DC1"/>
-    <w:rsid w:val="00355452"/>
-  </w:style>
-  <w:style w:type="paragraph" w:customStyle="1" w:styleId="DF43C77CAA6A4228AABBBAE57DA16DF3">
-    <w:name w:val="DF43C77CAA6A4228AABBBAE57DA16DF3"/>
-    <w:rsid w:val="00355452"/>
-  </w:style>
-  <w:style w:type="paragraph" w:customStyle="1" w:styleId="EE9E5B6A148A4FE9A0A9A927CBB1B03B">
-    <w:name w:val="EE9E5B6A148A4FE9A0A9A927CBB1B03B"/>
-    <w:rsid w:val="00355452"/>
-  </w:style>
-  <w:style w:type="paragraph" w:customStyle="1" w:styleId="B2EB156CC65E45E099E47654AA31A93E">
-    <w:name w:val="B2EB156CC65E45E099E47654AA31A93E"/>
-    <w:rsid w:val="00355452"/>
-  </w:style>
-  <w:style w:type="paragraph" w:customStyle="1" w:styleId="358E386471EC464CB3510F82FD8236F5">
-    <w:name w:val="358E386471EC464CB3510F82FD8236F5"/>
-    <w:rsid w:val="00355452"/>
-  </w:style>
-  <w:style w:type="paragraph" w:customStyle="1" w:styleId="F6DB0EE31C4F4DC6918095D1742DDE17">
-    <w:name w:val="F6DB0EE31C4F4DC6918095D1742DDE17"/>
-    <w:rsid w:val="00355452"/>
-  </w:style>
-  <w:style w:type="paragraph" w:customStyle="1" w:styleId="6CEF939726974F3FA810DBA4CD9CBB5A">
-    <w:name w:val="6CEF939726974F3FA810DBA4CD9CBB5A"/>
-    <w:rsid w:val="00355452"/>
-  </w:style>
-  <w:style w:type="paragraph" w:customStyle="1" w:styleId="20EB6818E311479483E9F5704D34276D">
-    <w:name w:val="20EB6818E311479483E9F5704D34276D"/>
-    <w:rsid w:val="00355452"/>
-  </w:style>
-  <w:style w:type="paragraph" w:customStyle="1" w:styleId="FB948D42648B4370AF4DD326A6F4483F">
-    <w:name w:val="FB948D42648B4370AF4DD326A6F4483F"/>
-    <w:rsid w:val="00355452"/>
-  </w:style>
-  <w:style w:type="paragraph" w:customStyle="1" w:styleId="14CF04E1CA37438C80E908422C1514DD">
-    <w:name w:val="14CF04E1CA37438C80E908422C1514DD"/>
-    <w:rsid w:val="00355452"/>
-  </w:style>
-  <w:style w:type="paragraph" w:customStyle="1" w:styleId="4645AAE3FF3541DB9E18D916C4811323">
-    <w:name w:val="4645AAE3FF3541DB9E18D916C4811323"/>
-    <w:rsid w:val="00355452"/>
-  </w:style>
-  <w:style w:type="paragraph" w:customStyle="1" w:styleId="DE632C7964D046BCBC1787886897090C">
-    <w:name w:val="DE632C7964D046BCBC1787886897090C"/>
-    <w:rsid w:val="00355452"/>
-  </w:style>
-  <w:style w:type="paragraph" w:customStyle="1" w:styleId="15B630C3FC35476F8C6A71618391EA98">
-    <w:name w:val="15B630C3FC35476F8C6A71618391EA98"/>
-    <w:rsid w:val="00355452"/>
-  </w:style>
-  <w:style w:type="paragraph" w:customStyle="1" w:styleId="43945C5E7E21460B8A7B530C55248526">
-    <w:name w:val="43945C5E7E21460B8A7B530C55248526"/>
-    <w:rsid w:val="00355452"/>
-  </w:style>
-  <w:style w:type="paragraph" w:customStyle="1" w:styleId="6D2F7D467C004C60AC51A3F27B2CA6F9">
-    <w:name w:val="6D2F7D467C004C60AC51A3F27B2CA6F9"/>
-    <w:rsid w:val="00355452"/>
-  </w:style>
-  <w:style w:type="paragraph" w:customStyle="1" w:styleId="AFF7A207A7AE4C74B4BCC8D6984D5163">
-    <w:name w:val="AFF7A207A7AE4C74B4BCC8D6984D5163"/>
-    <w:rsid w:val="00355452"/>
-  </w:style>
-  <w:style w:type="paragraph" w:customStyle="1" w:styleId="A58743C718F748A6B450C9DDFB33FFFA">
-    <w:name w:val="A58743C718F748A6B450C9DDFB33FFFA"/>
-    <w:rsid w:val="00355452"/>
-  </w:style>
-  <w:style w:type="paragraph" w:customStyle="1" w:styleId="E17A99A6641741E28A66BA56CC0C37EE">
-    <w:name w:val="E17A99A6641741E28A66BA56CC0C37EE"/>
-    <w:rsid w:val="00355452"/>
-  </w:style>
-  <w:style w:type="paragraph" w:customStyle="1" w:styleId="E79B619AD21349798DFFEB876A36D126">
-    <w:name w:val="E79B619AD21349798DFFEB876A36D126"/>
-    <w:rsid w:val="00355452"/>
-  </w:style>
-  <w:style w:type="paragraph" w:customStyle="1" w:styleId="AA060E78D8214156A1A5660C3EA1C76B">
-    <w:name w:val="AA060E78D8214156A1A5660C3EA1C76B"/>
-    <w:rsid w:val="00355452"/>
-  </w:style>
-  <w:style w:type="paragraph" w:customStyle="1" w:styleId="51CA57DB9D05417586E6A5707FE75A3F">
-    <w:name w:val="51CA57DB9D05417586E6A5707FE75A3F"/>
-    <w:rsid w:val="00355452"/>
-  </w:style>
-  <w:style w:type="paragraph" w:customStyle="1" w:styleId="1D2EB0C1DA6847A88FD672EF81C44CCE">
-    <w:name w:val="1D2EB0C1DA6847A88FD672EF81C44CCE"/>
-    <w:rsid w:val="00355452"/>
-  </w:style>
-  <w:style w:type="paragraph" w:customStyle="1" w:styleId="8A106945F167448EBF3F2DB5DC95C749">
-    <w:name w:val="8A106945F167448EBF3F2DB5DC95C749"/>
-    <w:rsid w:val="00355452"/>
-  </w:style>
-  <w:style w:type="paragraph" w:customStyle="1" w:styleId="EE1A99BA569E49DEA8078D12E5F72217">
-    <w:name w:val="EE1A99BA569E49DEA8078D12E5F72217"/>
-    <w:rsid w:val="00355452"/>
-  </w:style>
-  <w:style w:type="paragraph" w:customStyle="1" w:styleId="DE87C044BA114D88925CA1A78C85A9E8">
-    <w:name w:val="DE87C044BA114D88925CA1A78C85A9E8"/>
-    <w:rsid w:val="00355452"/>
-  </w:style>
-  <w:style w:type="paragraph" w:customStyle="1" w:styleId="5BDCCC9CCCBF4C55BD6647884CCFD1BC">
-    <w:name w:val="5BDCCC9CCCBF4C55BD6647884CCFD1BC"/>
-    <w:rsid w:val="00355452"/>
-  </w:style>
-  <w:style w:type="paragraph" w:customStyle="1" w:styleId="A2E90B707C424D4DB3F7D021BA84CB3D">
-    <w:name w:val="A2E90B707C424D4DB3F7D021BA84CB3D"/>
-    <w:rsid w:val="00355452"/>
-  </w:style>
-  <w:style w:type="paragraph" w:customStyle="1" w:styleId="1B30011C32AD4BC9ABD75CEAEB782BAA">
-    <w:name w:val="1B30011C32AD4BC9ABD75CEAEB782BAA"/>
-    <w:rsid w:val="00355452"/>
-  </w:style>
-  <w:style w:type="paragraph" w:customStyle="1" w:styleId="2BF5F82126924B09B45E99F7694025E1">
-    <w:name w:val="2BF5F82126924B09B45E99F7694025E1"/>
-    <w:rsid w:val="00355452"/>
-  </w:style>
-  <w:style w:type="paragraph" w:customStyle="1" w:styleId="FC6B83656FB84D8181D399BC4EA08A58">
-    <w:name w:val="FC6B83656FB84D8181D399BC4EA08A58"/>
-    <w:rsid w:val="00355452"/>
-  </w:style>
-  <w:style w:type="paragraph" w:customStyle="1" w:styleId="5099D4F5B9154AEFA1AFD0759780498F">
-    <w:name w:val="5099D4F5B9154AEFA1AFD0759780498F"/>
-    <w:rsid w:val="00355452"/>
-  </w:style>
-  <w:style w:type="paragraph" w:customStyle="1" w:styleId="E96F6C8A201640A69F15EEEAE1D0B686">
-    <w:name w:val="E96F6C8A201640A69F15EEEAE1D0B686"/>
-    <w:rsid w:val="00355452"/>
-  </w:style>
-  <w:style w:type="paragraph" w:customStyle="1" w:styleId="001AA12A1EB44505A2ED7B33E7BD9EC4">
-    <w:name w:val="001AA12A1EB44505A2ED7B33E7BD9EC4"/>
-    <w:rsid w:val="00355452"/>
-  </w:style>
-  <w:style w:type="paragraph" w:customStyle="1" w:styleId="D6ED610478854238BEBFF4F963D87198">
-    <w:name w:val="D6ED610478854238BEBFF4F963D87198"/>
-    <w:rsid w:val="00355452"/>
-  </w:style>
-  <w:style w:type="paragraph" w:customStyle="1" w:styleId="C32065B406A347C5A445BBDE5FAE9658">
-    <w:name w:val="C32065B406A347C5A445BBDE5FAE9658"/>
-    <w:rsid w:val="00355452"/>
-  </w:style>
-  <w:style w:type="paragraph" w:customStyle="1" w:styleId="CE3BCC3B9E0F4C349B7D48915DAF1EAD">
-    <w:name w:val="CE3BCC3B9E0F4C349B7D48915DAF1EAD"/>
-    <w:rsid w:val="00355452"/>
-  </w:style>
-  <w:style w:type="paragraph" w:customStyle="1" w:styleId="F4C10438BE984E268240C2B69CB07999">
-    <w:name w:val="F4C10438BE984E268240C2B69CB07999"/>
-    <w:rsid w:val="00355452"/>
-  </w:style>
-  <w:style w:type="paragraph" w:customStyle="1" w:styleId="0FFEC37876F840F4A1806419C8D5F13C">
-    <w:name w:val="0FFEC37876F840F4A1806419C8D5F13C"/>
-    <w:rsid w:val="00355452"/>
-  </w:style>
-  <w:style w:type="paragraph" w:customStyle="1" w:styleId="CA207E2CBD654816B1CD3BC17ED855DD">
-    <w:name w:val="CA207E2CBD654816B1CD3BC17ED855DD"/>
-    <w:rsid w:val="00355452"/>
-  </w:style>
-  <w:style w:type="paragraph" w:customStyle="1" w:styleId="21CB88D389C54282A437167DC2D5E11B">
-    <w:name w:val="21CB88D389C54282A437167DC2D5E11B"/>
-    <w:rsid w:val="00355452"/>
-  </w:style>
   <w:style w:type="paragraph" w:customStyle="1" w:styleId="55F8A758F1CF4311BD828CB357922683">
     <w:name w:val="55F8A758F1CF4311BD828CB357922683"/>
-    <w:rsid w:val="00355452"/>
-  </w:style>
-  <w:style w:type="paragraph" w:customStyle="1" w:styleId="3E5348365CB14D43A175B3F25730B1A2">
-    <w:name w:val="3E5348365CB14D43A175B3F25730B1A2"/>
     <w:rsid w:val="00355452"/>
   </w:style>
   <w:style w:type="paragraph" w:customStyle="1" w:styleId="B9C8C96D48274BA3980D8B9A2DEE87B7">
     <w:name w:val="B9C8C96D48274BA3980D8B9A2DEE87B7"/>
     <w:rsid w:val="00355452"/>
   </w:style>
-  <w:style w:type="paragraph" w:customStyle="1" w:styleId="8784244A0F2A446AB729B2BB7CA0BAF8">
-    <w:name w:val="8784244A0F2A446AB729B2BB7CA0BAF8"/>
-    <w:rsid w:val="00355452"/>
-  </w:style>
-  <w:style w:type="paragraph" w:customStyle="1" w:styleId="6DE4F8C1874743C1845FFC892A93FD01">
-    <w:name w:val="6DE4F8C1874743C1845FFC892A93FD01"/>
-    <w:rsid w:val="00355452"/>
-  </w:style>
-  <w:style w:type="paragraph" w:customStyle="1" w:styleId="80AB1147834F490589AD52DBFAA4D75F">
-    <w:name w:val="80AB1147834F490589AD52DBFAA4D75F"/>
-    <w:rsid w:val="00355452"/>
-  </w:style>
-  <w:style w:type="paragraph" w:customStyle="1" w:styleId="2D2278F3F2614A94B0DD23AB1122199C">
-    <w:name w:val="2D2278F3F2614A94B0DD23AB1122199C"/>
-    <w:rsid w:val="00355452"/>
-  </w:style>
-  <w:style w:type="paragraph" w:customStyle="1" w:styleId="182E6E3691374309AFF8C5A17BDD12ED">
-    <w:name w:val="182E6E3691374309AFF8C5A17BDD12ED"/>
-    <w:rsid w:val="00355452"/>
-  </w:style>
   <w:style w:type="paragraph" w:customStyle="1" w:styleId="80028F2B3244419282E9B872DE7AEE46">
     <w:name w:val="80028F2B3244419282E9B872DE7AEE46"/>
-    <w:rsid w:val="00355452"/>
-  </w:style>
-  <w:style w:type="paragraph" w:customStyle="1" w:styleId="9CACEDA92FD34D24B44A157C0C082226">
-    <w:name w:val="9CACEDA92FD34D24B44A157C0C082226"/>
-    <w:rsid w:val="00355452"/>
-  </w:style>
-  <w:style w:type="paragraph" w:customStyle="1" w:styleId="462EBC72342B43248704713084711890">
-    <w:name w:val="462EBC72342B43248704713084711890"/>
-    <w:rsid w:val="00355452"/>
-  </w:style>
-  <w:style w:type="paragraph" w:customStyle="1" w:styleId="A4F7074FE03B4ED6B623FE56C0694AF0">
-    <w:name w:val="A4F7074FE03B4ED6B623FE56C0694AF0"/>
-    <w:rsid w:val="00355452"/>
-  </w:style>
-  <w:style w:type="paragraph" w:customStyle="1" w:styleId="B4D6A11DAC044F58B9262FE605A0BECC">
-    <w:name w:val="B4D6A11DAC044F58B9262FE605A0BECC"/>
-    <w:rsid w:val="00355452"/>
-  </w:style>
-  <w:style w:type="paragraph" w:customStyle="1" w:styleId="C8414F4DF733478996888FE8B278CFE0">
-    <w:name w:val="C8414F4DF733478996888FE8B278CFE0"/>
-    <w:rsid w:val="00355452"/>
-  </w:style>
-  <w:style w:type="paragraph" w:customStyle="1" w:styleId="B39AF706610046018C867B7C554EB541">
-    <w:name w:val="B39AF706610046018C867B7C554EB541"/>
-    <w:rsid w:val="00355452"/>
-  </w:style>
-  <w:style w:type="paragraph" w:customStyle="1" w:styleId="B267E2BF780645C69A8FB5F5C9AE1F18">
-    <w:name w:val="B267E2BF780645C69A8FB5F5C9AE1F18"/>
-    <w:rsid w:val="00355452"/>
-  </w:style>
-  <w:style w:type="paragraph" w:customStyle="1" w:styleId="9403B6557CCA46EDA5A923D870CFE800">
-    <w:name w:val="9403B6557CCA46EDA5A923D870CFE800"/>
-    <w:rsid w:val="00355452"/>
-  </w:style>
-  <w:style w:type="paragraph" w:customStyle="1" w:styleId="0319E642594B440895C043A55302F907">
-    <w:name w:val="0319E642594B440895C043A55302F907"/>
-    <w:rsid w:val="00355452"/>
-  </w:style>
-  <w:style w:type="paragraph" w:customStyle="1" w:styleId="338B219635F74DE08A2227634E781A76">
-    <w:name w:val="338B219635F74DE08A2227634E781A76"/>
-    <w:rsid w:val="00355452"/>
-  </w:style>
-  <w:style w:type="paragraph" w:customStyle="1" w:styleId="DFE255487C564BE9826C669390393270">
-    <w:name w:val="DFE255487C564BE9826C669390393270"/>
-    <w:rsid w:val="00355452"/>
-  </w:style>
-  <w:style w:type="paragraph" w:customStyle="1" w:styleId="7CE69973229749D4837F2B3CE087F569">
-    <w:name w:val="7CE69973229749D4837F2B3CE087F569"/>
-    <w:rsid w:val="00355452"/>
-  </w:style>
-  <w:style w:type="paragraph" w:customStyle="1" w:styleId="C17D820AE67449B1976A53638F390E9B">
-    <w:name w:val="C17D820AE67449B1976A53638F390E9B"/>
-    <w:rsid w:val="00355452"/>
-  </w:style>
-  <w:style w:type="paragraph" w:customStyle="1" w:styleId="69A1C97029D547ED94C0B3F4F1311BDA">
-    <w:name w:val="69A1C97029D547ED94C0B3F4F1311BDA"/>
-    <w:rsid w:val="00355452"/>
-  </w:style>
-  <w:style w:type="paragraph" w:customStyle="1" w:styleId="30EBA5FAF56B4D479DC0630E5FC2CF34">
-    <w:name w:val="30EBA5FAF56B4D479DC0630E5FC2CF34"/>
-    <w:rsid w:val="00355452"/>
-  </w:style>
-  <w:style w:type="paragraph" w:customStyle="1" w:styleId="1F321ECE6ED041A6BB4DFC3DA3D61150">
-    <w:name w:val="1F321ECE6ED041A6BB4DFC3DA3D61150"/>
-    <w:rsid w:val="00355452"/>
-  </w:style>
-  <w:style w:type="paragraph" w:customStyle="1" w:styleId="5B4E03E4354643658D64724A2B83E9EC">
-    <w:name w:val="5B4E03E4354643658D64724A2B83E9EC"/>
-    <w:rsid w:val="00355452"/>
-  </w:style>
-  <w:style w:type="paragraph" w:customStyle="1" w:styleId="0C2E54EED5BB48F884DD47AE009C170A">
-    <w:name w:val="0C2E54EED5BB48F884DD47AE009C170A"/>
-    <w:rsid w:val="00355452"/>
-  </w:style>
-  <w:style w:type="paragraph" w:customStyle="1" w:styleId="6188863CBF6E4030AD48F36A0982E88D">
-    <w:name w:val="6188863CBF6E4030AD48F36A0982E88D"/>
-    <w:rsid w:val="00355452"/>
-  </w:style>
-  <w:style w:type="paragraph" w:customStyle="1" w:styleId="A8B4EB244B9D4080B2703CF55AD0556A">
-    <w:name w:val="A8B4EB244B9D4080B2703CF55AD0556A"/>
-    <w:rsid w:val="00355452"/>
-  </w:style>
-  <w:style w:type="paragraph" w:customStyle="1" w:styleId="3820CDFBF617495B9B68095738B13891">
-    <w:name w:val="3820CDFBF617495B9B68095738B13891"/>
-    <w:rsid w:val="00355452"/>
-  </w:style>
-  <w:style w:type="paragraph" w:customStyle="1" w:styleId="E09DDB1E89744433BCE59D8AE4C68936">
-    <w:name w:val="E09DDB1E89744433BCE59D8AE4C68936"/>
-    <w:rsid w:val="00355452"/>
-  </w:style>
-  <w:style w:type="paragraph" w:customStyle="1" w:styleId="2F7E3EE2E3AB4F93A006AB1447FDCA77">
-    <w:name w:val="2F7E3EE2E3AB4F93A006AB1447FDCA77"/>
-    <w:rsid w:val="00355452"/>
-  </w:style>
-  <w:style w:type="paragraph" w:customStyle="1" w:styleId="608DC12762A64643AFB46D8C76D73288">
-    <w:name w:val="608DC12762A64643AFB46D8C76D73288"/>
-    <w:rsid w:val="00355452"/>
-  </w:style>
-  <w:style w:type="paragraph" w:customStyle="1" w:styleId="8FD0D860755D479CB4706D44FF147ADB">
-    <w:name w:val="8FD0D860755D479CB4706D44FF147ADB"/>
-    <w:rsid w:val="00355452"/>
-  </w:style>
-  <w:style w:type="paragraph" w:customStyle="1" w:styleId="480DA9F6618A4CEEB34572FD7451FF01">
-    <w:name w:val="480DA9F6618A4CEEB34572FD7451FF01"/>
-    <w:rsid w:val="00355452"/>
-  </w:style>
-  <w:style w:type="paragraph" w:customStyle="1" w:styleId="804D287ABA164146943E6A8984E90C23">
-    <w:name w:val="804D287ABA164146943E6A8984E90C23"/>
-    <w:rsid w:val="00355452"/>
-  </w:style>
-  <w:style w:type="paragraph" w:customStyle="1" w:styleId="DD6530EBEEE843618D2201195F4087E1">
-    <w:name w:val="DD6530EBEEE843618D2201195F4087E1"/>
-    <w:rsid w:val="00355452"/>
-  </w:style>
-  <w:style w:type="paragraph" w:customStyle="1" w:styleId="248A6BE943F74EC9AC70D01DB59EE2B4">
-    <w:name w:val="248A6BE943F74EC9AC70D01DB59EE2B4"/>
-    <w:rsid w:val="00355452"/>
-  </w:style>
-  <w:style w:type="paragraph" w:customStyle="1" w:styleId="CC9447078A7A490D8482BC959F578942">
-    <w:name w:val="CC9447078A7A490D8482BC959F578942"/>
-    <w:rsid w:val="00355452"/>
-  </w:style>
-  <w:style w:type="paragraph" w:customStyle="1" w:styleId="52CE5EB13B8D4C4785DBAAA8012DE184">
-    <w:name w:val="52CE5EB13B8D4C4785DBAAA8012DE184"/>
-    <w:rsid w:val="00355452"/>
-  </w:style>
-  <w:style w:type="paragraph" w:customStyle="1" w:styleId="4AC52EA2805B48198E359E19923E6C9C">
-    <w:name w:val="4AC52EA2805B48198E359E19923E6C9C"/>
-    <w:rsid w:val="00355452"/>
-  </w:style>
-  <w:style w:type="paragraph" w:customStyle="1" w:styleId="20E46C013D894AE1B62D740670B9AE82">
-    <w:name w:val="20E46C013D894AE1B62D740670B9AE82"/>
-    <w:rsid w:val="00355452"/>
-  </w:style>
-  <w:style w:type="paragraph" w:customStyle="1" w:styleId="0017B22A11A54015AFBAEFE2DFE35F32">
-    <w:name w:val="0017B22A11A54015AFBAEFE2DFE35F32"/>
-    <w:rsid w:val="00355452"/>
-  </w:style>
-  <w:style w:type="paragraph" w:customStyle="1" w:styleId="D66BC6286F164821B68F1D9AD02F0B30">
-    <w:name w:val="D66BC6286F164821B68F1D9AD02F0B30"/>
-    <w:rsid w:val="00355452"/>
-  </w:style>
-  <w:style w:type="paragraph" w:customStyle="1" w:styleId="FD93A25D5C7D4FEE82654A6FC8CDE594">
-    <w:name w:val="FD93A25D5C7D4FEE82654A6FC8CDE594"/>
     <w:rsid w:val="00355452"/>
   </w:style>
 </w:styles>
@@ -5301,6 +4889,19 @@
 </file>
 
 <file path=customXml/item2.xml><?xml version="1.0" encoding="utf-8"?>
+<?mso-contentType ?>
+<FormTemplates xmlns="http://schemas.microsoft.com/sharepoint/v3/contenttype/forms">
+  <Display>DocumentLibraryForm</Display>
+  <Edit>DocumentLibraryForm</Edit>
+  <New>DocumentLibraryForm</New>
+</FormTemplates>
+</file>
+
+<file path=customXml/item3.xml><?xml version="1.0" encoding="utf-8"?>
+<b:Sources xmlns:b="http://schemas.openxmlformats.org/officeDocument/2006/bibliography" xmlns="http://schemas.openxmlformats.org/officeDocument/2006/bibliography" SelectedStyle="\APASixthEditionOfficeOnline.xsl" StyleName="APA" Version="6"/>
+</file>
+
+<file path=customXml/item4.xml><?xml version="1.0" encoding="utf-8"?>
 <ct:contentTypeSchema xmlns:ct="http://schemas.microsoft.com/office/2006/metadata/contentType" xmlns:ma="http://schemas.microsoft.com/office/2006/metadata/properties/metaAttributes" ct:_="" ma:_="" ma:contentTypeName="Document" ma:contentTypeID="0x01010079F111ED35F8CC479449609E8A0923A6" ma:contentTypeVersion="12" ma:contentTypeDescription="Create a new document." ma:contentTypeScope="" ma:versionID="fa6e671f1cd7e4d96ff9652be322dd5e">
   <xsd:schema xmlns:xsd="http://www.w3.org/2001/XMLSchema" xmlns:xs="http://www.w3.org/2001/XMLSchema" xmlns:p="http://schemas.microsoft.com/office/2006/metadata/properties" xmlns:ns2="71af3243-3dd4-4a8d-8c0d-dd76da1f02a5" xmlns:ns3="16c05727-aa75-4e4a-9b5f-8a80a1165891" targetNamespace="http://schemas.microsoft.com/office/2006/metadata/properties" ma:root="true" ma:fieldsID="4e2496f70b101db0b8013f30a071bbf7" ns2:_="" ns3:_="">
     <xsd:import namespace="71af3243-3dd4-4a8d-8c0d-dd76da1f02a5"/>
@@ -5521,19 +5122,6 @@
 </ct:contentTypeSchema>
 </file>
 
-<file path=customXml/item3.xml><?xml version="1.0" encoding="utf-8"?>
-<b:Sources xmlns:b="http://schemas.openxmlformats.org/officeDocument/2006/bibliography" xmlns="http://schemas.openxmlformats.org/officeDocument/2006/bibliography" SelectedStyle="\APASixthEditionOfficeOnline.xsl" StyleName="APA" Version="6"/>
-</file>
-
-<file path=customXml/item4.xml><?xml version="1.0" encoding="utf-8"?>
-<?mso-contentType ?>
-<FormTemplates xmlns="http://schemas.microsoft.com/sharepoint/v3/contenttype/forms">
-  <Display>DocumentLibraryForm</Display>
-  <Edit>DocumentLibraryForm</Edit>
-  <New>DocumentLibraryForm</New>
-</FormTemplates>
-</file>
-
 <file path=customXml/itemProps1.xml><?xml version="1.0" encoding="utf-8"?>
 <ds:datastoreItem xmlns:ds="http://schemas.openxmlformats.org/officeDocument/2006/customXml" ds:itemID="{37EBB6D8-F356-49B3-85AD-C6E321FA2773}">
   <ds:schemaRefs>
@@ -5545,6 +5133,22 @@
 </file>
 
 <file path=customXml/itemProps2.xml><?xml version="1.0" encoding="utf-8"?>
+<ds:datastoreItem xmlns:ds="http://schemas.openxmlformats.org/officeDocument/2006/customXml" ds:itemID="{16A193BD-898B-455C-A333-075CD8E209AB}">
+  <ds:schemaRefs>
+    <ds:schemaRef ds:uri="http://schemas.microsoft.com/sharepoint/v3/contenttype/forms"/>
+  </ds:schemaRefs>
+</ds:datastoreItem>
+</file>
+
+<file path=customXml/itemProps3.xml><?xml version="1.0" encoding="utf-8"?>
+<ds:datastoreItem xmlns:ds="http://schemas.openxmlformats.org/officeDocument/2006/customXml" ds:itemID="{77FB2CFA-50B7-4000-8F76-A898929C6010}">
+  <ds:schemaRefs>
+    <ds:schemaRef ds:uri="http://schemas.openxmlformats.org/officeDocument/2006/bibliography"/>
+  </ds:schemaRefs>
+</ds:datastoreItem>
+</file>
+
+<file path=customXml/itemProps4.xml><?xml version="1.0" encoding="utf-8"?>
 <ds:datastoreItem xmlns:ds="http://schemas.openxmlformats.org/officeDocument/2006/customXml" ds:itemID="{C55D9CB4-DD8E-4FF9-9B51-ACE7F1F5CD7F}">
   <ds:schemaRefs>
     <ds:schemaRef ds:uri="http://schemas.microsoft.com/office/2006/metadata/contentType"/>
@@ -5561,20 +5165,4 @@
     <ds:schemaRef ds:uri="http://schemas.microsoft.com/internal/obd"/>
   </ds:schemaRefs>
 </ds:datastoreItem>
-</file>
-
-<file path=customXml/itemProps3.xml><?xml version="1.0" encoding="utf-8"?>
-<ds:datastoreItem xmlns:ds="http://schemas.openxmlformats.org/officeDocument/2006/customXml" ds:itemID="{77FB2CFA-50B7-4000-8F76-A898929C6010}">
-  <ds:schemaRefs>
-    <ds:schemaRef ds:uri="http://schemas.openxmlformats.org/officeDocument/2006/bibliography"/>
-  </ds:schemaRefs>
-</ds:datastoreItem>
-</file>
-
-<file path=customXml/itemProps4.xml><?xml version="1.0" encoding="utf-8"?>
-<ds:datastoreItem xmlns:ds="http://schemas.openxmlformats.org/officeDocument/2006/customXml" ds:itemID="{16A193BD-898B-455C-A333-075CD8E209AB}">
-  <ds:schemaRefs>
-    <ds:schemaRef ds:uri="http://schemas.microsoft.com/sharepoint/v3/contenttype/forms"/>
-  </ds:schemaRefs>
-</ds:datastoreItem>
 </file>
</xml_diff>